<commit_message>
paper: repair v7 docx namespace declarations for Word readability [agent: codex-gpt5]
</commit_message>
<xml_diff>
--- a/paper/SAGE_WRR_Paper_v7.docx
+++ b/paper/SAGE_WRR_Paper_v7.docx
@@ -1,6 +1,6 @@
 
 <file path=word/document.xml><?xml version="1.0" encoding="utf-8"?>
-<w:document xmlns:mc="http://schemas.openxmlformats.org/markup-compatibility/2006" xmlns:ns3="http://schemas.openxmlformats.org/officeDocument/2006/relationships" xmlns:w="http://schemas.openxmlformats.org/wordprocessingml/2006/main" xmlns:w14="http://schemas.microsoft.com/office/word/2010/wordml" mc:Ignorable="w14 w15 w16se w16cid w16 w16cex w16sdtdh w16sdtfl w16du wp14">
+<w:document xmlns:mc="http://schemas.openxmlformats.org/markup-compatibility/2006" xmlns:ns3="http://schemas.openxmlformats.org/officeDocument/2006/relationships" xmlns:w="http://schemas.openxmlformats.org/wordprocessingml/2006/main" xmlns:w14="http://schemas.microsoft.com/office/word/2010/wordml" xmlns:w15="http://schemas.microsoft.com/office/word/2012/wordml" xmlns:w16se="http://schemas.microsoft.com/office/word/2015/wordml/symex" xmlns:w16cid="http://schemas.microsoft.com/office/word/2016/wordml/cid" xmlns:w16="http://schemas.microsoft.com/office/word/2018/wordml" xmlns:w16cex="http://schemas.microsoft.com/office/word/2018/wordml/cex" xmlns:w16sdtdh="http://schemas.microsoft.com/office/word/2020/wordml/sdtdatahash" xmlns:w16sdtfl="http://schemas.microsoft.com/office/word/2024/wordml/sdtformatlock" xmlns:w16du="http://schemas.microsoft.com/office/word/2023/wordml/word16du" xmlns:wp14="http://schemas.microsoft.com/office/word/2010/wordprocessingDrawing" mc:Ignorable="w14 w15 w16se w16cid w16 w16cex w16sdtdh w16sdtfl w16du wp14">
   <w:body>
     <w:p>
       <w:pPr>
@@ -2895,7 +2895,7 @@
 </file>
 
 <file path=word/endnotes.xml><?xml version="1.0" encoding="utf-8"?>
-<w:endnotes xmlns:mc="http://schemas.openxmlformats.org/markup-compatibility/2006" xmlns:w="http://schemas.openxmlformats.org/wordprocessingml/2006/main" xmlns:w14="http://schemas.microsoft.com/office/word/2010/wordml" mc:Ignorable="w14 w15 w16se w16cid w16 w16cex w16sdtdh w16sdtfl w16du wp14">
+<w:endnotes xmlns:mc="http://schemas.openxmlformats.org/markup-compatibility/2006" xmlns:w="http://schemas.openxmlformats.org/wordprocessingml/2006/main" xmlns:w14="http://schemas.microsoft.com/office/word/2010/wordml" xmlns:w15="http://schemas.microsoft.com/office/word/2012/wordml" xmlns:w16se="http://schemas.microsoft.com/office/word/2015/wordml/symex" xmlns:w16cid="http://schemas.microsoft.com/office/word/2016/wordml/cid" xmlns:w16="http://schemas.microsoft.com/office/word/2018/wordml" xmlns:w16cex="http://schemas.microsoft.com/office/word/2018/wordml/cex" xmlns:w16sdtdh="http://schemas.microsoft.com/office/word/2020/wordml/sdtdatahash" xmlns:w16sdtfl="http://schemas.microsoft.com/office/word/2024/wordml/sdtformatlock" xmlns:w16du="http://schemas.microsoft.com/office/word/2023/wordml/word16du" xmlns:wp14="http://schemas.microsoft.com/office/word/2010/wordprocessingDrawing" mc:Ignorable="w14 w15 w16se w16cid w16 w16cex w16sdtdh w16sdtfl w16du wp14">
   <w:endnote w:type="separator" w:id="-1">
     <w:p>
       <w:r>
@@ -2914,7 +2914,7 @@
 </file>
 
 <file path=word/footer1.xml><?xml version="1.0" encoding="utf-8"?>
-<w:ftr xmlns:mc="http://schemas.openxmlformats.org/markup-compatibility/2006" xmlns:w="http://schemas.openxmlformats.org/wordprocessingml/2006/main" xmlns:w14="http://schemas.microsoft.com/office/word/2010/wordml" mc:Ignorable="w14 w15 w16se w16cid w16 w16cex w16sdtdh w16sdtfl w16du wp14">
+<w:ftr xmlns:mc="http://schemas.openxmlformats.org/markup-compatibility/2006" xmlns:w="http://schemas.openxmlformats.org/wordprocessingml/2006/main" xmlns:w14="http://schemas.microsoft.com/office/word/2010/wordml" xmlns:w15="http://schemas.microsoft.com/office/word/2012/wordml" xmlns:w16se="http://schemas.microsoft.com/office/word/2015/wordml/symex" xmlns:w16cid="http://schemas.microsoft.com/office/word/2016/wordml/cid" xmlns:w16="http://schemas.microsoft.com/office/word/2018/wordml" xmlns:w16cex="http://schemas.microsoft.com/office/word/2018/wordml/cex" xmlns:w16sdtdh="http://schemas.microsoft.com/office/word/2020/wordml/sdtdatahash" xmlns:w16sdtfl="http://schemas.microsoft.com/office/word/2024/wordml/sdtformatlock" xmlns:w16du="http://schemas.microsoft.com/office/word/2023/wordml/word16du" xmlns:wp14="http://schemas.microsoft.com/office/word/2010/wordprocessingDrawing" mc:Ignorable="w14 w15 w16se w16cid w16 w16cex w16sdtdh w16sdtfl w16du wp14">
   <w:p>
     <w:pPr>
       <w:jc w:val="center"/>
@@ -3014,7 +3014,7 @@
 </file>
 
 <file path=word/footnotes.xml><?xml version="1.0" encoding="utf-8"?>
-<w:footnotes xmlns:mc="http://schemas.openxmlformats.org/markup-compatibility/2006" xmlns:w="http://schemas.openxmlformats.org/wordprocessingml/2006/main" xmlns:w14="http://schemas.microsoft.com/office/word/2010/wordml" mc:Ignorable="w14 w15 w16se w16cid w16 w16cex w16sdtdh w16sdtfl w16du wp14">
+<w:footnotes xmlns:mc="http://schemas.openxmlformats.org/markup-compatibility/2006" xmlns:w="http://schemas.openxmlformats.org/wordprocessingml/2006/main" xmlns:w14="http://schemas.microsoft.com/office/word/2010/wordml" xmlns:w15="http://schemas.microsoft.com/office/word/2012/wordml" xmlns:w16se="http://schemas.microsoft.com/office/word/2015/wordml/symex" xmlns:w16cid="http://schemas.microsoft.com/office/word/2016/wordml/cid" xmlns:w16="http://schemas.microsoft.com/office/word/2018/wordml" xmlns:w16cex="http://schemas.microsoft.com/office/word/2018/wordml/cex" xmlns:w16sdtdh="http://schemas.microsoft.com/office/word/2020/wordml/sdtdatahash" xmlns:w16sdtfl="http://schemas.microsoft.com/office/word/2024/wordml/sdtformatlock" xmlns:w16du="http://schemas.microsoft.com/office/word/2023/wordml/word16du" xmlns:wp14="http://schemas.microsoft.com/office/word/2010/wordprocessingDrawing" mc:Ignorable="w14 w15 w16se w16cid w16 w16cex w16sdtdh w16sdtfl w16du wp14">
   <w:footnote w:type="separator" w:id="-1">
     <w:p>
       <w:r>
@@ -3033,7 +3033,7 @@
 </file>
 
 <file path=word/header1.xml><?xml version="1.0" encoding="utf-8"?>
-<w:hdr xmlns:mc="http://schemas.openxmlformats.org/markup-compatibility/2006" xmlns:w="http://schemas.openxmlformats.org/wordprocessingml/2006/main" xmlns:w14="http://schemas.microsoft.com/office/word/2010/wordml" mc:Ignorable="w14 w15 w16se w16cid w16 w16cex w16sdtdh w16sdtfl w16du wp14">
+<w:hdr xmlns:mc="http://schemas.openxmlformats.org/markup-compatibility/2006" xmlns:w="http://schemas.openxmlformats.org/wordprocessingml/2006/main" xmlns:w14="http://schemas.microsoft.com/office/word/2010/wordml" xmlns:w15="http://schemas.microsoft.com/office/word/2012/wordml" xmlns:w16se="http://schemas.microsoft.com/office/word/2015/wordml/symex" xmlns:w16cid="http://schemas.microsoft.com/office/word/2016/wordml/cid" xmlns:w16="http://schemas.microsoft.com/office/word/2018/wordml" xmlns:w16cex="http://schemas.microsoft.com/office/word/2018/wordml/cex" xmlns:w16sdtdh="http://schemas.microsoft.com/office/word/2020/wordml/sdtdatahash" xmlns:w16sdtfl="http://schemas.microsoft.com/office/word/2024/wordml/sdtformatlock" xmlns:w16du="http://schemas.microsoft.com/office/word/2023/wordml/word16du" xmlns:wp14="http://schemas.microsoft.com/office/word/2010/wordprocessingDrawing" mc:Ignorable="w14 w15 w16se w16cid w16 w16cex w16sdtdh w16sdtfl w16du wp14">
   <w:p>
     <w:pPr>
       <w:jc w:val="right"/>

</xml_diff>

<commit_message>
paper: clean corrupted symbols and normalize section prose in v7 [agent: codex-gpt5]
</commit_message>
<xml_diff>
--- a/paper/SAGE_WRR_Paper_v7.docx
+++ b/paper/SAGE_WRR_Paper_v7.docx
@@ -8,14 +8,7 @@
         <w:jc w:val="center"/>
       </w:pPr>
       <w:r>
-        <w:rPr>
-          <w:rFonts w:eastAsia="Times New Roman"/>
-          <w:b/>
-          <w:bCs/>
-          <w:sz w:val="32"/>
-          <w:szCs w:val="32"/>
-        </w:rPr>
-        <w:t>WAGF: A Governance Framework for LLM-Driven Agent-Based Models of Human?ater Systems</w:t>
+        <w:t>WAGF: A Governance Framework for LLM-Driven Agent-Based Models of Human-Water Systems</w:t>
       </w:r>
     </w:p>
     <w:p>
@@ -203,7 +196,7 @@
         <w:jc w:val="both"/>
       </w:pPr>
       <w:r>
-        <w:t>Large language models (LLMs) offer a promising path toward cognitively realistic agent-based models (ABMs) for water resources planning, but unconstrained LLM agents produce physically impossible decisions? phenomenon we term behavioral hallucination. We present WAGF (Water Agent Governance Framework), an open-source middleware that enforces domain-specific physical and institutional constraints on LLM-driven agents while preserving emergent behavioral diversity. WAGF implements three governance components: (1) a rule-based validator chain that rejects impossible actions, (2) a tiered cognitive memory system that encodes prior experience, and (3) a priority context builder that structures LLM prompts with domain knowledge. We introduce the Effective Behavioral Entropy (EBE) metric, defined as EBE = Hnorm ? (1 ??RH), which disentangles genuine decision diversity from hallucination-inflated entropy. In a flood adaptation case study (100 agents, 10 years, three Gemma 3 model sizes), ungoverned agents exhibit a 20.84% hallucination rate; WAGF-governed agents reduce this to 0.58??.80% while maintaining higher effective diversity (EBE = 0.78??.79). We demonstrate domain transferability through a Colorado River irrigation case study (78 districts, 42 years). The framework, metrics, and experiment code are available at [GitHub URL].</w:t>
+        <w:t>Large language models (LLMs) offer a promising path toward cognitively realistic agent-based models (ABMs) for water resources planning, but unconstrained LLM agents produce physically impossible decisions, a phenomenon we term behavioral hallucination. We present WAGF (Water Agent Governance Framework), an open-source middleware that enforces domain-specific physical and institutional constraints on LLM-driven agents while preserving emergent behavioral diversity. WAGF implements three governance components: (1) a rule-based validator chain that rejects impossible actions, (2) a tiered cognitive memory system that encodes prior experience, and (3) a priority context builder that structures LLM prompts with domain knowledge. We introduce the Effective Behavioral Entropy (EBE) metric, defined as EBE = H_norm * (1 - R_H), which disentangles genuine decision diversity from hallucination-inflated entropy. In a flood adaptation case study (100 agents, 10 years, three Gemma 3 model sizes), ungoverned agents exhibit a 20.84% hallucination rate; WAGF-governed agents reduce this to 0.58-2.80% while maintaining higher effective diversity (EBE = 0.78-0.79). We demonstrate domain transferability through a Colorado River irrigation case study (78 districts, 42 years). The framework, metrics, and experiment code are available at [GitHub URL].</w:t>
       </w:r>
     </w:p>
     <w:p>
@@ -221,10 +214,7 @@
         <w:jc w:val="both"/>
       </w:pPr>
       <w:r>
-        <w:rPr>
-          <w:rFonts w:eastAsia="Times New Roman"/>
-        </w:rPr>
-        <w:t>Artificial intelligence language models can power virtual agents that make human-like decisions in water management simulations. However, without oversight, these agents make impossible choices?ike buying flood insurance they already own or elevating a home that is already raised. We developed WAGF, a software layer that checks each agent? decision against physical and institutional rules before it takes effect, while still allowing agents to make diverse, realistic choices. We show that unchecked agents make impossible decisions 33% of the time, inflating the apparent diversity of their behavior. Our governance middleware eliminates these errors while preserving genuine decision-making variety. We demonstrate the approach in two water domains: household flood adaptation and Colorado River irrigation management.</w:t>
+        <w:t>Artificial intelligence language models can power virtual agents that make human-like decisions in water management simulations. However, without oversight, these agents make impossible choices, like buying flood insurance they already own or elevating a home that is already raised. We developed WAGF, a software layer that checks each agent's decision against physical and institutional rules before it takes effect, while still allowing agents to make diverse, realistic choices. We show that unchecked agents make impossible decisions 33% of the time, inflating the apparent diversity of their behavior. Our governance middleware eliminates these errors while preserving genuine decision-making variety. We demonstrate the approach in two water domains: household flood adaptation and Colorado River irrigation management.</w:t>
       </w:r>
     </w:p>
     <w:p>
@@ -1040,10 +1030,7 @@
         <w:jc w:val="both"/>
       </w:pPr>
       <w:r>
-        <w:rPr>
-          <w:rFonts w:eastAsia="Times New Roman"/>
-        </w:rPr>
-        <w:t>We compare three governance configurations using Gemma 3 4B (Gemma Team, 2024) as the primary LLM: Group A (ungoverned?aw LLM output executed directly), Group B (WAGF governance with sliding-window memory), and Group C (WAGF governance with human-centric memory and priority context schema). All groups use identical initial agent profiles, flood sequences, and random seeds to isolate the effect of governance.</w:t>
+        <w:t>We compare three governance configurations using Gemma 3 4B (Gemma Team, 2024) as the primary LLM: Group A (ungoverned; raw LLM output executed directly), Group B (WAGF governance with sliding-window memory), and Group C (WAGF governance with human-centric memory and priority context schema). All groups use identical initial agent profiles, flood sequences, and random seeds to isolate the effect of governance.</w:t>
       </w:r>
     </w:p>
     <w:p>
@@ -1101,10 +1088,7 @@
         <w:jc w:val="both"/>
       </w:pPr>
       <w:r>
-        <w:rPr>
-          <w:rFonts w:eastAsia="Times New Roman"/>
-        </w:rPr>
-        <w:t>The most striking behavioral difference is relocation. Group A produces zero cumulative relocations?gents repeatedly choose ?o nothing??or hallucinate impossible actions, never reaching the psychological threshold for relocation. Group B achieves 32% cumulative relocation and Group C reaches 37%, demonstrating that governance enables rather than constrains meaningful behavioral diversity. The year-9 flood event is particularly informative: Group C adds 12 new relocations (memory of years 3?? floods amplifies the response), while Group B adds only 1 (window memory has already forgotten early trauma).</w:t>
+        <w:t>The most striking behavioral difference is relocation. Group A produces zero cumulative relocations: agents repeatedly choose "do nothing" or hallucinate impossible actions, never reaching the psychological threshold for relocation. Group B achieves 32% cumulative relocation and Group C reaches 37%, demonstrating that governance enables rather than constrains meaningful behavioral diversity. The year-9 flood event is particularly informative: Group C adds 12 new relocations (memory of years 3-4 floods amplifies the response), while Group B adds only 1 (window memory has already forgotten early trauma).</w:t>
       </w:r>
     </w:p>
     <w:p>
@@ -2420,24 +2404,7 @@
         <w:jc w:val="both"/>
       </w:pPr>
       <w:r>
-        <w:rPr>
-          <w:rFonts w:eastAsia="Times New Roman"/>
-        </w:rPr>
-        <w:t xml:space="preserve">Hadjimichael, A., et al. (2020). Defining robustness for diverse stakeholder interests in institutionally complex river basins. </w:t>
-      </w:r>
-      <w:r>
-        <w:rPr>
-          <w:rFonts w:eastAsia="Times New Roman"/>
-          <w:i/>
-          <w:iCs/>
-        </w:rPr>
-        <w:t>Earth? Future</w:t>
-      </w:r>
-      <w:r>
-        <w:rPr>
-          <w:rFonts w:eastAsia="Times New Roman"/>
-        </w:rPr>
-        <w:t>, 8(7), e2020EF001503.</w:t>
+        <w:t>Hadjimichael, A., et al. (2020). Defining robustness for diverse stakeholder interests in institutionally complex river basins. Earth's Future, 8(7), e2020EF001503.</w:t>
       </w:r>
     </w:p>
     <w:p>

</xml_diff>

<commit_message>
paper: clarify RH/RR definitions and diversity claim wording in v7 [agent: codex-gpt5]
</commit_message>
<xml_diff>
--- a/paper/SAGE_WRR_Paper_v7.docx
+++ b/paper/SAGE_WRR_Paper_v7.docx
@@ -127,26 +127,7 @@
         <w:spacing w:line="480" w:lineRule="auto"/>
       </w:pPr>
       <w:r>
-        <w:rPr>
-          <w:rFonts w:eastAsia="Times New Roman"/>
-        </w:rPr>
-        <w:t>WAGF reduces hallucination rate from 20.84% to 0.58??.80% in ungoverned LLM agents while preserving genuine behavioral diversity</w:t>
-      </w:r>
-      <w:r>
-        <w:t>28.1%</w:t>
-      </w:r>
-      <w:r>
-        <w:rPr>
-          <w:rFonts w:eastAsia="Times New Roman"/>
-        </w:rPr>
-      </w:r>
-      <w:r>
-        <w:t>1.0%</w:t>
-      </w:r>
-      <w:r>
-        <w:rPr>
-          <w:rFonts w:eastAsia="Times New Roman"/>
-        </w:rPr>
+        <w:t>WAGF reduces feasibility hallucination (R_H) and rationality deviation (R_R) relative to ungoverned LLM agents, while preserving high behavioral diversity.</w:t>
       </w:r>
     </w:p>
     <w:p>
@@ -956,16 +937,16 @@
         <w:jc w:val="center"/>
       </w:pPr>
       <w:r>
-        <w:t>R_H = n_id / n_total          (1)</w:t>
-      </w:r>
-    </w:p>
-    <w:p>
-      <w:pPr>
-        <w:spacing w:after="120" w:line="480" w:lineRule="auto"/>
-        <w:jc w:val="both"/>
-      </w:pPr>
-      <w:r>
-        <w:t>R_R = n_think / n_total          (2)</w:t>
+        <w:t>R_H = n_id / n_active          (1)</w:t>
+      </w:r>
+    </w:p>
+    <w:p>
+      <w:pPr>
+        <w:spacing w:after="120" w:line="480" w:lineRule="auto"/>
+        <w:jc w:val="both"/>
+      </w:pPr>
+      <w:r>
+        <w:t>R_R = n_think / n_active          (2)</w:t>
       </w:r>
     </w:p>
     <w:p>
@@ -974,7 +955,7 @@
         <w:jc w:val="center"/>
       </w:pPr>
       <w:r>
-        <w:t>R_H is the feasibility hallucination rate (identity-rule ERROR rejections), while R_R is the rationality-deviation rate (thinking-rule ERROR rejections). We define Effective Behavioral Entropy (EBE) as diversity adjusted by feasibility hallucination burden only: EBE = H_norm * (1 - R_H), with H_norm = H / log2(k) and H = -sum_i p_i log2(p_i)          (3)</w:t>
+        <w:t>R_H is the feasibility hallucination rate (decision-level identity/feasibility violations over active decisions), while R_R is the rationality-deviation rate (decision-level thinking-rule coherence violations over active decisions). These numerators are counted at decision level and are not equal to retry workload metrics (retry_rows, retry_sum). We define Effective Behavioral Entropy (EBE) as diversity adjusted by feasibility burden:</w:t>
       </w:r>
     </w:p>
     <w:p>
@@ -1049,7 +1030,7 @@
         <w:jc w:val="both"/>
       </w:pPr>
       <w:r>
-        <w:t>We separate validation outcomes into feasibility hallucination and rationality deviation. Feasibility hallucination is evaluated with identity-rule checks against prior state: proposing elevation for an already elevated home, proposing insurance for an already insured household, or proposing composite actions with already-completed components. Thinking-rule failures are tracked as rationality deviations (R_R) rather than hallucinations. Year 1 is excluded because no prior state exists.</w:t>
+        <w:t>We separate validation outcomes into feasibility hallucination and rationality deviation. Feasibility hallucination is evaluated with identity-rule checks against prior state: proposing elevation for an already elevated household is counted as a feasibility violation (R_H channel). Rationality deviation is evaluated with thinking-rule coherence checks between appraisal and selected action (R_R channel). Both channels are computed at decision level over active decisions, while retry counters are reported separately as governance workload.</w:t>
       </w:r>
     </w:p>
     <w:p>
@@ -1725,9 +1706,16 @@
         <w:jc w:val="both"/>
         <w:rPr/>
       </w:pPr>
-      <w:r>
-        <w:t xml:space="preserve">In current production traces (78 agents, years 1–27), governance outcomes remain active throughout multi-decadal simulation: 58.9% of agent-year decisions are approved on first attempt, 19.5% succeed after retry-mediated correction, and 40.4% are ultimately rejected (with maintain_demand executed as fallback). Importantly, retry-mediated recovery indicates that governance interventions function as corrective mechanisms preserving agent execution continuity, not purely terminal filters. Intervention counts are reported as governance workload indicators; because one decision can induce multiple retry attempts, retry statistics are not interpreted as counts of unique violating agents.</w:t>
-      </w:r>
+      <w:del w:id="0" w:author="Claude" w:date="2026-02-09T16:29:40Z" w16du:dateUtc="2026-02-09T16:29:40Z">
+        <w:r>
+          <w:delText xml:space="preserve">In current production traces (78 agents, years 1–27), governance outcomes remain active throughout multi-decadal simulation: 58.9% of agent-year decisions are approved on first attempt, 19.5% succeed after retry-mediated correction, and 40.4% are ultimately rejected (with maintain_demand executed as fallback). Importantly, retry-mediated recovery indicates that governance interventions function as corrective mechanisms preserving agent execution continuity, not purely terminal filters. Intervention counts are reported as governance workload indicators; because one decision can induce multiple retry attempts, retry statistics are not interpreted as counts of unique violating agents.</w:delText>
+        </w:r>
+      </w:del>
+      <w:ins w:id="1" w:author="Claude" w:date="2026-02-09T16:29:40Z" w16du:dateUtc="2026-02-09T16:29:40Z">
+        <w:r>
+          <w:t xml:space="preserve">Over the full 42-year production run (78 agents, 3,276 agent-year decisions), governance outcomes remain active throughout multi-decadal simulation: 37.7% of agent-year decisions are approved on first attempt, 22.4% succeed after retry-mediated correction, and 39.8% are ultimately rejected (with maintain_demand executed as fallback). Importantly, retry-mediated recovery indicates that governance interventions function as corrective mechanisms preserving agent execution continuity, not purely terminal filters. Over the 42-year horizon, aggregate demand averages 5.87 MAF/yr (1.00× CRSS baseline), with 88% of years within the ±10% reference corridor (Figure 3a). A cold-start transient (Y1–5) reflects zero-memory initialization; steady-state metrics (Y6–42: CoV 5.3%) exclude this period. Intervention counts are reported as governance workload indicators; because one decision can induce multiple retry attempts, retry statistics are not interpreted as counts of unique violating agents.</w:t>
+        </w:r>
+      </w:ins>
     </w:p>
     <w:p>
       <w:pPr>
@@ -1736,9 +1724,16 @@
         <w:jc w:val="both"/>
         <w:rPr/>
       </w:pPr>
-      <w:r>
-        <w:t xml:space="preserve">Rule-frequency diagnostics reveal that intervention burden concentrates on hydrologically meaningful constraints. The most frequently triggered rule is demand_ceiling_stabilizer (n=923), followed by high_threat_high_cope_no_increase (n=701) and curtailment_awareness_check (n=177), indicating that governance increasingly enforces feasibility boundaries under chronic shortage conditions. Cluster differentiation remains visible in governed outcomes and is qualitatively consistent with original FQL cluster behavior (Hung and Yang, 2021, Figure 7). Despite high rejection pressure, approved-action diversity remains substantial: normalized entropy over five actions yields H_norm = 0.74, supporting the claim that WAGF constrains implausible behaviors without collapsing the behavioral repertoire.</w:t>
-      </w:r>
+      <w:del w:id="2" w:author="Claude" w:date="2026-02-09T16:29:40Z" w16du:dateUtc="2026-02-09T16:29:40Z">
+        <w:r>
+          <w:delText xml:space="preserve">Rule-frequency diagnostics reveal that intervention burden concentrates on hydrologically meaningful constraints. The most frequently triggered rule is demand_ceiling_stabilizer (n=923), followed by high_threat_high_cope_no_increase (n=701) and curtailment_awareness_check (n=177), indicating that governance increasingly enforces feasibility boundaries under chronic shortage conditions. Cluster differentiation remains visible in governed outcomes and is qualitatively consistent with original FQL cluster behavior (Hung and Yang, 2021, Figure 7). Despite high rejection pressure, approved-action diversity remains substantial: normalized entropy over five actions yields H_norm = 0.74, supporting the claim that WAGF constrains implausible behaviors without collapsing the behavioral repertoire.</w:delText>
+        </w:r>
+      </w:del>
+      <w:ins w:id="3" w:author="Claude" w:date="2026-02-09T16:29:40Z" w16du:dateUtc="2026-02-09T16:29:40Z">
+        <w:r>
+          <w:t xml:space="preserve">Rule-frequency diagnostics reveal that intervention burden concentrates on hydrologically meaningful constraints. The most frequently triggered rule is demand_ceiling_stabilizer (n = 1,420), followed by high_threat_high_cope_no_increase (n = 1,180) and curtailment_awareness (n = 499), indicating that governance increasingly enforces feasibility boundaries under chronic shortage conditions. Cluster differentiation remains visible in governed outcomes and is qualitatively consistent with original FQL cluster behavior (Hung and Yang, 2021, Figure 7). Despite high rejection pressure, proposed-action diversity yields H_norm = 0.74 (normalized Shannon entropy over five skills); governance compression reduces executed diversity to H_norm = 0.39, reflecting governance-induced constraint narrowing under chronic shortage. This entropy reduction quantifies how governance rules narrow the feasible action space while preserving the behavioral repertoire at the proposal stage.</w:t>
+        </w:r>
+      </w:ins>
     </w:p>
     <w:p>
       <w:pPr>
@@ -1747,9 +1742,16 @@
         <w:jc w:val="both"/>
         <w:rPr/>
       </w:pPr>
-      <w:r>
-        <w:t xml:space="preserve">The irrigation case validates the metric framework introduced in Section 3. Infeasible proposals (e.g., increasing demand at allocation cap, decreasing below minimum utilization) contribute to feasibility hallucination rate R_H. Coherence failures that remain technically feasible (e.g., high scarcity assessment with high adaptive capacity selecting increase) are tracked as rationality deviation R_R through thinking-rule ERROR traces, enabling cross-domain comparison of governance performance without conflating infeasibility and bounded-rational behavior.</w:t>
-      </w:r>
+      <w:del w:id="6" w:author="Claude" w:date="2026-02-09T16:29:40Z" w16du:dateUtc="2026-02-09T16:29:40Z">
+        <w:r>
+          <w:delText xml:space="preserve">The irrigation case validates the metric framework introduced in Section 3. Infeasible proposals (e.g., increasing demand at allocation cap, decreasing below minimum utilization) contribute to feasibility hallucination rate R_H. Coherence failures that remain technically feasible (e.g., high scarcity assessment with high adaptive capacity selecting increase) are tracked as rationality deviation R_R through thinking-rule ERROR traces, enabling cross-domain comparison of governance performance without conflating infeasibility and bounded-rational behavior.</w:delText>
+        </w:r>
+      </w:del>
+      <w:ins w:id="7" w:author="Claude" w:date="2026-02-09T16:29:40Z" w16du:dateUtc="2026-02-09T16:29:40Z">
+        <w:r>
+          <w:t xml:space="preserve">The irrigation case validates the metric framework introduced in Section 3. Infeasible proposals (e.g., increasing demand at allocation cap, decreasing below minimum utilization) contribute to feasibility hallucination rate R_H. Coherence failures that remain technically feasible (e.g., high scarcity assessment with high adaptive capacity selecting increase) are tracked as rationality deviation R_R through thinking-rule ERROR traces, enabling cross-domain comparison of governance performance without conflating infeasibility and bounded-rational behavior (Figure 3).</w:t>
+        </w:r>
+      </w:ins>
     </w:p>
     <w:p>
       <w:pPr>
@@ -1777,15 +1779,28 @@
         <w:spacing w:before="240" w:after="60" w:line="480" w:lineRule="auto"/>
         <w:jc w:val="center"/>
       </w:pPr>
-      <w:r>
-        <w:rPr>
-          <w:rFonts w:eastAsia="Times New Roman"/>
-          <w:i/>
-          <w:iCs/>
-          <w:color w:val="CC0000"/>
-        </w:rPr>
-        <w:t>[FIGURE 4: Irrigation transfer diagnostics from production traces. (a) Governance outcome proportions by year (Approved, Retry-success, Rejected), (b) Top rule-trigger frequencies, (c) Approved action composition with normalized entropy. 78 CRSS districts, production traces v19-v20.]</w:t>
-      </w:r>
+      <w:del w:id="4" w:author="Claude" w:date="2026-02-09T16:29:40Z" w16du:dateUtc="2026-02-09T16:29:40Z">
+        <w:r>
+          <w:rPr>
+            <w:rFonts w:eastAsia="Times New Roman"/>
+            <w:i/>
+            <w:iCs/>
+            <w:color w:val="CC0000"/>
+          </w:rPr>
+          <w:delText xml:space="preserve">[FIGURE 4: Irrigation transfer diagnostics from production traces. (a) Governance outcome proportions by year (Approved, Retry-success, Rejected), (b) Top rule-trigger frequencies, (c) Approved action composition with normalized entropy. 78 CRSS districts, production traces v19-v20.]</w:delText>
+        </w:r>
+      </w:del>
+      <w:ins w:id="5" w:author="Claude" w:date="2026-02-09T16:29:40Z" w16du:dateUtc="2026-02-09T16:29:40Z">
+        <w:r>
+          <w:rPr>
+            <w:rFonts w:eastAsia="Times New Roman"/>
+            <w:i/>
+            <w:iCs/>
+            <w:color w:val="CC0000"/>
+          </w:rPr>
+          <w:t xml:space="preserve">[Figure 3. Irrigation case study (78 agents, 42 years, gemma3:4b). (a) Annual aggregate demand vs CRSS baseline (dashed) with ±10% corridor (shaded). (b) Governance intervention outcomes: persistent ~60% intervention rate reflects structural bounded rationality requiring continuous governance constraint.]</w:t>
+        </w:r>
+      </w:ins>
     </w:p>
     <w:p>
       <w:r>
@@ -1839,9 +1854,16 @@
         <w:ind w:firstLine="360"/>
         <w:jc w:val="both"/>
       </w:pPr>
-      <w:r>
-        <w:t>Several limitations remain. First, primary results are based on single-seed runs (N=100 agents supports within-run contrast, but cross-seed uncertainty is not quantified). Second, LLM sampling sensitivity (temperature, top-p, top-k) is not systematically evaluated. Third, validator rules are expert-authored; automated rule induction remains future work. Fourth, R_R is currently used as an audit diagnostic and is not yet summarized with the same inferential depth as R_H/EBE across all case studies. Finally, warning-level governance is intentionally non-blocking, so behaviorally questionable yet technically feasible decisions can still pass execution.</w:t>
-      </w:r>
+      <w:del w:id="8" w:author="Claude" w:date="2026-02-09T16:29:40Z" w16du:dateUtc="2026-02-09T16:29:40Z">
+        <w:r>
+          <w:delText>Several limitations remain. First, primary results are based on single-seed runs (N=100 agents supports within-run contrast, but cross-seed uncertainty is not quantified). Second, LLM sampling sensitivity (temperature, top-p, top-k) is not systematically evaluated. Third, validator rules are expert-authored; automated rule induction remains future work. Fourth, R_R is currently used as an audit diagnostic and is not yet summarized with the same inferential depth as R_H/EBE across all case studies. Finally, warning-level governance is intentionally non-blocking, so behaviorally questionable yet technically feasible decisions can still pass execution.</w:delText>
+        </w:r>
+      </w:del>
+      <w:ins w:id="9" w:author="Claude" w:date="2026-02-09T16:29:40Z" w16du:dateUtc="2026-02-09T16:29:40Z">
+        <w:r>
+          <w:t>Several limitations remain. First, primary results are based on single-seed runs; flood experiments use N=100 agents for within-run contrast, and irrigation results (78 agents, seed 42) have not been evaluated across alternative random seeds. Second, LLM sampling sensitivity (temperature, top-p, top-k) is not systematically evaluated. Third, validator rules are expert-authored; automated rule induction remains future work. Fourth, R_R is currently used as an audit diagnostic and is not yet summarized with the same inferential depth as R_H/EBE across all case studies. Finally, warning-level governance is intentionally non-blocking, so behaviorally questionable yet technically feasible decisions can still pass execution.</w:t>
+        </w:r>
+      </w:ins>
       <w:r>
         <w:rPr>
           <w:rFonts w:cs="Times New Roman"/>
@@ -1886,7 +1908,7 @@
         <w:rPr/>
       </w:pPr>
       <w:r>
-        <w:t>Second, governance improves effective diversity by reducing infeasible proposal mass rather than collapsing behavior. Governed groups show higher EBE than the ungoverned baseline and substantially higher cumulative relocation, consistent with a larger share of behavior occurring inside feasible action space.</w:t>
+        <w:t>Second, governance reduces both feasibility hallucination (R_H) and irrational behavior (R_R) while maintaining high behavioral diversity. Governed groups show higher EBE than the ungoverned baseline and substantially higher cumulative relocation in flood adaptation, indicating that governance removes infeasible/irrational mass without collapsing the action repertoire.</w:t>
       </w:r>
     </w:p>
     <w:p>

</xml_diff>